<commit_message>
Corrected the Contractor spelling & deleted unneccessary charecter
</commit_message>
<xml_diff>
--- a/Anusha-Patil.docx
+++ b/Anusha-Patil.docx
@@ -385,7 +385,7 @@
                 <w:sz w:val="24"/>
                 <w:szCs w:val="24"/>
               </w:rPr>
-              <w:t>Currently working with Ameriprise Financial Services as a contactor (Apex Systems) from June 2019.</w:t>
+              <w:t>Currently working with Ameriprise Financial Services as a contractor (Apex Systems) from June 2019.</w:t>
             </w:r>
           </w:p>
           <w:p>
@@ -441,7 +441,15 @@
                 <w:sz w:val="24"/>
                 <w:szCs w:val="24"/>
               </w:rPr>
-              <w:t>Worked for e-learning, e-commerce and banking domains.w</w:t>
+              <w:t xml:space="preserve">Worked for e-learning, e-commerce and banking </w:t>
+            </w:r>
+            <w:r>
+              <w:rPr>
+                <w:rFonts w:ascii="Calibri" w:hAnsi="Calibri" w:eastAsia="Calibri" w:cs="Calibri" w:asciiTheme="minorAscii" w:hAnsiTheme="minorAscii" w:eastAsiaTheme="minorAscii" w:cstheme="minorAscii"/>
+                <w:sz w:val="24"/>
+                <w:szCs w:val="24"/>
+              </w:rPr>
+              <w:t>domains.</w:t>
             </w:r>
           </w:p>
           <w:p>

</xml_diff>